<commit_message>
Update Jessica Morris Resume.docx
</commit_message>
<xml_diff>
--- a/Jessica Morris Resume.docx
+++ b/Jessica Morris Resume.docx
@@ -71,7 +71,13 @@
         <w:rPr>
           <w:lang w:val="en-US"/>
         </w:rPr>
-        <w:t>– Jessica.Morris091@gmail.com</w:t>
+        <w:t xml:space="preserve">– </w:t>
+      </w:r>
+      <w:r>
+        <w:rPr>
+          <w:lang w:val="en-US"/>
+        </w:rPr>
+        <w:t>Jessica.Morris091@gmail.com</w:t>
       </w:r>
       <w:r>
         <w:rPr>
@@ -79,44 +85,43 @@
         </w:rPr>
         <w:t xml:space="preserve"> </w:t>
       </w:r>
+      <w:r>
+        <w:rPr>
+          <w:lang w:val="en-US"/>
+        </w:rPr>
+        <w:t>–github.com/jmo91</w:t>
+      </w:r>
+    </w:p>
+    <w:p>
+      <w:pPr>
+        <w:pStyle w:val="Heading1"/>
+      </w:pPr>
+      <w:r>
+        <w:t>OBJECTIVE</w:t>
+      </w:r>
+    </w:p>
+    <w:p>
+      <w:pPr>
+        <w:pStyle w:val="Indentleftandright"/>
+      </w:pPr>
+      <w:proofErr w:type="gramStart"/>
+      <w:r>
+        <w:t>Web Developer with a passion for web application development.</w:t>
+      </w:r>
+      <w:proofErr w:type="gramEnd"/>
+      <w:r>
+        <w:t xml:space="preserve"> An energetic, results-driven individual with proven skills in web development using the latest technologies. Dedicated to driving innovation with the ability to follow industry and technological</w:t>
+      </w:r>
+      <w:r>
+        <w:t xml:space="preserve"> trends, and facilitating early</w:t>
+      </w:r>
+      <w:r>
+        <w:t xml:space="preserve"> adoption of innovation</w:t>
+      </w:r>
       <w:bookmarkStart w:id="0" w:name="_GoBack"/>
       <w:bookmarkEnd w:id="0"/>
-    </w:p>
-    <w:p>
-      <w:pPr>
-        <w:pStyle w:val="Heading1"/>
-      </w:pPr>
-      <w:r>
-        <w:t>OBJECTIVE</w:t>
-      </w:r>
-    </w:p>
-    <w:p>
-      <w:pPr>
-        <w:pStyle w:val="Indentleftandright"/>
-      </w:pPr>
-      <w:proofErr w:type="gramStart"/>
-      <w:r>
-        <w:t>Web Developer with a passion for web application development.</w:t>
-      </w:r>
-      <w:proofErr w:type="gramEnd"/>
-      <w:r>
-        <w:t xml:space="preserve"> </w:t>
-      </w:r>
-      <w:proofErr w:type="gramStart"/>
-      <w:r>
-        <w:t>An energetic, results-driven individual with proven skills in web development using the latest technologies.</w:t>
-      </w:r>
-      <w:proofErr w:type="gramEnd"/>
-      <w:r>
-        <w:t xml:space="preserve"> Dedicated to driving innovation with the ability to follow industry and technological trends, and facilitating </w:t>
-      </w:r>
-      <w:proofErr w:type="gramStart"/>
-      <w:r>
-        <w:t>early  adoption</w:t>
-      </w:r>
-      <w:proofErr w:type="gramEnd"/>
-      <w:r>
-        <w:t xml:space="preserve"> of innovations. Thorough understanding of continuous development models to contribute to the success of web development projects.</w:t>
+      <w:r>
+        <w:t>s. Thorough understanding of continuous development models to contribute to the success of web development projects.</w:t>
       </w:r>
     </w:p>
     <w:p>
@@ -173,11 +178,9 @@
           <w:numId w:val="8"/>
         </w:numPr>
       </w:pPr>
-      <w:proofErr w:type="spellStart"/>
-      <w:r>
-        <w:t>Javascript</w:t>
-      </w:r>
-      <w:proofErr w:type="spellEnd"/>
+      <w:r>
+        <w:t>JavaScript</w:t>
+      </w:r>
     </w:p>
     <w:p>
       <w:pPr>
@@ -283,10 +286,7 @@
       </w:r>
       <w:r>
         <w:tab/>
-        <w:t>Lake Forest</w:t>
-      </w:r>
-      <w:r>
-        <w:t>, CA</w:t>
+        <w:t>Lake Forest, CA</w:t>
       </w:r>
     </w:p>
     <w:p>
@@ -310,13 +310,14 @@
         </w:numPr>
       </w:pPr>
       <w:r>
-        <w:t xml:space="preserve">Designing, coding a new websites using CSS, XHTML, and </w:t>
-      </w:r>
-      <w:proofErr w:type="spellStart"/>
-      <w:r>
-        <w:t>javascript</w:t>
-      </w:r>
-      <w:proofErr w:type="spellEnd"/>
+        <w:t xml:space="preserve">Designing, coding a new </w:t>
+      </w:r>
+      <w:r>
+        <w:t>websites using CSS, XHTML, and JavaS</w:t>
+      </w:r>
+      <w:r>
+        <w:t>cript</w:t>
+      </w:r>
     </w:p>
     <w:p>
       <w:pPr>
@@ -327,7 +328,7 @@
         </w:numPr>
       </w:pPr>
       <w:r>
-        <w:t>Consistently met deadlines and requirements for all production work orders</w:t>
+        <w:t>Consistently met deadlines and requirements for all work orders</w:t>
       </w:r>
     </w:p>
     <w:p>
@@ -344,19 +345,158 @@
     </w:p>
     <w:p>
       <w:pPr>
+        <w:pStyle w:val="Indentleftandright"/>
+        <w:numPr>
+          <w:ilvl w:val="0"/>
+          <w:numId w:val="10"/>
+        </w:numPr>
+      </w:pPr>
+      <w:r>
+        <w:t>Designed and developed web applications using React.js</w:t>
+      </w:r>
+    </w:p>
+    <w:p>
+      <w:pPr>
+        <w:pStyle w:val="Indentleftandright"/>
+        <w:numPr>
+          <w:ilvl w:val="0"/>
+          <w:numId w:val="10"/>
+        </w:numPr>
+      </w:pPr>
+      <w:r>
+        <w:t>Develop and design interactive web games for user experienc</w:t>
+      </w:r>
+      <w:r>
+        <w:t xml:space="preserve">e using JavaScript </w:t>
+      </w:r>
+    </w:p>
+    <w:p>
+      <w:pPr>
+        <w:pStyle w:val="Indentleftandright"/>
+        <w:numPr>
+          <w:ilvl w:val="0"/>
+          <w:numId w:val="10"/>
+        </w:numPr>
+      </w:pPr>
+      <w:r>
+        <w:t xml:space="preserve">Researched and evaluated alternative technical </w:t>
+      </w:r>
+      <w:r>
+        <w:t>solutions</w:t>
+      </w:r>
+    </w:p>
+    <w:p>
+      <w:pPr>
+        <w:spacing w:after="0"/>
+      </w:pPr>
+      <w:r>
+        <w:rPr>
+          <w:rFonts w:ascii="Consolas" w:hAnsi="Consolas" w:cs="Consolas"/>
+          <w:b/>
+          <w:caps/>
+          <w:spacing w:val="20"/>
+        </w:rPr>
+        <w:t>Security Guard</w:t>
+      </w:r>
+      <w:r>
+        <w:tab/>
+        <w:t>2018 to 2020</w:t>
+      </w:r>
+    </w:p>
+    <w:p>
+      <w:pPr>
+        <w:tabs>
+          <w:tab w:val="right" w:pos="9900"/>
+        </w:tabs>
+        <w:spacing w:before="0"/>
+        <w:ind w:left="634" w:right="634"/>
+      </w:pPr>
+      <w:r>
+        <w:t>GMI Security</w:t>
+      </w:r>
+      <w:r>
+        <w:tab/>
+        <w:t>Irvine, CA</w:t>
+      </w:r>
+    </w:p>
+    <w:p>
+      <w:pPr>
+        <w:numPr>
+          <w:ilvl w:val="0"/>
+          <w:numId w:val="12"/>
+        </w:numPr>
+        <w:tabs>
+          <w:tab w:val="right" w:pos="9900"/>
+        </w:tabs>
+        <w:ind w:right="634"/>
+      </w:pPr>
+      <w:r>
+        <w:t>Listen to customers’ requirements, and provide them with the required information</w:t>
+      </w:r>
+    </w:p>
+    <w:p>
+      <w:pPr>
+        <w:numPr>
+          <w:ilvl w:val="0"/>
+          <w:numId w:val="12"/>
+        </w:numPr>
+        <w:tabs>
+          <w:tab w:val="right" w:pos="9900"/>
+        </w:tabs>
+        <w:ind w:right="634"/>
+      </w:pPr>
+      <w:r>
+        <w:t>Acquired initial customer information, and recorded it according to set protocols</w:t>
+      </w:r>
+    </w:p>
+    <w:p>
+      <w:pPr>
+        <w:numPr>
+          <w:ilvl w:val="0"/>
+          <w:numId w:val="12"/>
+        </w:numPr>
+        <w:tabs>
+          <w:tab w:val="right" w:pos="9900"/>
+        </w:tabs>
+        <w:ind w:right="634"/>
+      </w:pPr>
+      <w:r>
+        <w:t>Responded to client concerns, ensuring escalated issues were given due priority</w:t>
+      </w:r>
+    </w:p>
+    <w:p>
+      <w:pPr>
+        <w:numPr>
+          <w:ilvl w:val="0"/>
+          <w:numId w:val="12"/>
+        </w:numPr>
+        <w:tabs>
+          <w:tab w:val="right" w:pos="9900"/>
+        </w:tabs>
+        <w:ind w:right="634"/>
+      </w:pPr>
+      <w:r>
+        <w:t>Create and maintain entry and exit logs of visitors</w:t>
+      </w:r>
+    </w:p>
+    <w:p>
+      <w:pPr>
         <w:pStyle w:val="Position"/>
       </w:pPr>
       <w:r>
         <w:rPr>
           <w:rStyle w:val="BoldExpandedConsola"/>
         </w:rPr>
-        <w:t>HouseKeeping</w:t>
+        <w:t>Receptionist</w:t>
       </w:r>
       <w:r>
         <w:tab/>
       </w:r>
       <w:r>
-        <w:t>2016 to Present</w:t>
+        <w:t>2009</w:t>
+      </w:r>
+      <w:r>
+        <w:t xml:space="preserve"> to 2015</w:t>
       </w:r>
     </w:p>
     <w:p>
@@ -364,11 +504,11 @@
         <w:pStyle w:val="Company"/>
       </w:pPr>
       <w:r>
-        <w:t>Keep It Clean OC</w:t>
+        <w:t>Bennett’s Plumbing</w:t>
       </w:r>
       <w:r>
         <w:tab/>
-        <w:t>Irvine, CA</w:t>
+        <w:t>Santa Ana, CA</w:t>
       </w:r>
       <w:r>
         <w:tab/>
@@ -383,120 +523,7 @@
         </w:numPr>
       </w:pPr>
       <w:r>
-        <w:t xml:space="preserve">Clean, </w:t>
-      </w:r>
-      <w:r>
-        <w:t>sanitize and buff kitchen and bathroom fixtures and appliances</w:t>
-      </w:r>
-      <w:r>
-        <w:t>.</w:t>
-      </w:r>
-    </w:p>
-    <w:p>
-      <w:pPr>
-        <w:pStyle w:val="Indentleftandright"/>
-        <w:numPr>
-          <w:ilvl w:val="0"/>
-          <w:numId w:val="9"/>
-        </w:numPr>
-      </w:pPr>
-      <w:r>
-        <w:t>Removed trash, emptied waste containers and removed waste from the premises to selected area</w:t>
-      </w:r>
-      <w:r>
-        <w:t>.</w:t>
-      </w:r>
-    </w:p>
-    <w:p>
-      <w:pPr>
-        <w:pStyle w:val="Indentleftandright"/>
-        <w:numPr>
-          <w:ilvl w:val="0"/>
-          <w:numId w:val="9"/>
-        </w:numPr>
-      </w:pPr>
-      <w:r>
-        <w:t>Maintained high standards of hygiene in all dining areas</w:t>
-      </w:r>
-      <w:r>
-        <w:t>.</w:t>
-      </w:r>
-      <w:r>
-        <w:t xml:space="preserve"> </w:t>
-      </w:r>
-    </w:p>
-    <w:p>
-      <w:pPr>
-        <w:pStyle w:val="Indentleftandright"/>
-        <w:numPr>
-          <w:ilvl w:val="0"/>
-          <w:numId w:val="9"/>
-        </w:numPr>
-      </w:pPr>
-      <w:r>
-        <w:t>Replenished stocks of snacks and drinks</w:t>
-      </w:r>
-      <w:r>
-        <w:t>.</w:t>
-      </w:r>
-    </w:p>
-    <w:p>
-      <w:pPr>
-        <w:pStyle w:val="Position"/>
-      </w:pPr>
-      <w:r>
-        <w:rPr>
-          <w:rStyle w:val="BoldExpandedConsola"/>
-        </w:rPr>
-        <w:t>Receptionist</w:t>
-      </w:r>
-      <w:r>
-        <w:tab/>
-      </w:r>
-      <w:r>
-        <w:t>2009</w:t>
-      </w:r>
-      <w:r>
-        <w:t xml:space="preserve"> to present</w:t>
-      </w:r>
-    </w:p>
-    <w:p>
-      <w:pPr>
-        <w:pStyle w:val="Company"/>
-      </w:pPr>
-      <w:r>
-        <w:t>Bennett’s Plumbing</w:t>
-      </w:r>
-      <w:r>
-        <w:tab/>
-        <w:t>Santa Ana, CA</w:t>
-      </w:r>
-      <w:r>
-        <w:tab/>
-      </w:r>
-    </w:p>
-    <w:p>
-      <w:pPr>
-        <w:pStyle w:val="Indentleftandright"/>
-        <w:numPr>
-          <w:ilvl w:val="0"/>
-          <w:numId w:val="9"/>
-        </w:numPr>
-      </w:pPr>
-      <w:r>
         <w:t>Responsible for customer service calls and administrative work</w:t>
-      </w:r>
-    </w:p>
-    <w:p>
-      <w:pPr>
-        <w:pStyle w:val="Indentleftandright"/>
-        <w:numPr>
-          <w:ilvl w:val="0"/>
-          <w:numId w:val="9"/>
-        </w:numPr>
-      </w:pPr>
-      <w:r>
-        <w:t>Take incoming appointment set-up calls and customer service calls.</w:t>
       </w:r>
     </w:p>
     <w:p>
@@ -538,32 +565,6 @@
           <w:spacing w:val="0"/>
         </w:rPr>
         <w:t>Track and stock inventory.</w:t>
-      </w:r>
-    </w:p>
-    <w:p>
-      <w:pPr>
-        <w:pStyle w:val="Indentleftandright"/>
-        <w:numPr>
-          <w:ilvl w:val="0"/>
-          <w:numId w:val="9"/>
-        </w:numPr>
-        <w:rPr>
-          <w:rStyle w:val="BoldExpandedConsola"/>
-          <w:rFonts w:ascii="Cambria Math" w:hAnsi="Cambria Math" w:cs="Times New Roman"/>
-          <w:b w:val="0"/>
-          <w:caps w:val="0"/>
-          <w:spacing w:val="0"/>
-        </w:rPr>
-      </w:pPr>
-      <w:r>
-        <w:rPr>
-          <w:rStyle w:val="BoldExpandedConsola"/>
-          <w:rFonts w:ascii="Cambria Math" w:hAnsi="Cambria Math" w:cs="Times New Roman"/>
-          <w:b w:val="0"/>
-          <w:caps w:val="0"/>
-          <w:spacing w:val="0"/>
-        </w:rPr>
-        <w:t>Run daily bank deposit and deliver parts to customer sites.</w:t>
       </w:r>
     </w:p>
     <w:p>
@@ -2072,6 +2073,18 @@
   </w:num>
   <w:num w:numId="11">
     <w:abstractNumId w:val="4"/>
+  </w:num>
+  <w:num w:numId="12">
+    <w:abstractNumId w:val="8"/>
+    <w:lvlOverride w:ilvl="0"/>
+    <w:lvlOverride w:ilvl="1"/>
+    <w:lvlOverride w:ilvl="2"/>
+    <w:lvlOverride w:ilvl="3"/>
+    <w:lvlOverride w:ilvl="4"/>
+    <w:lvlOverride w:ilvl="5"/>
+    <w:lvlOverride w:ilvl="6"/>
+    <w:lvlOverride w:ilvl="7"/>
+    <w:lvlOverride w:ilvl="8"/>
   </w:num>
 </w:numbering>
 </file>
@@ -2529,7 +2542,6 @@
     <w:name w:val="Hyperlink"/>
     <w:basedOn w:val="DefaultParagraphFont"/>
     <w:uiPriority w:val="99"/>
-    <w:semiHidden/>
     <w:unhideWhenUsed/>
     <w:rsid w:val="00C97F4A"/>
     <w:rPr>
@@ -2993,7 +3005,6 @@
     <w:name w:val="Hyperlink"/>
     <w:basedOn w:val="DefaultParagraphFont"/>
     <w:uiPriority w:val="99"/>
-    <w:semiHidden/>
     <w:unhideWhenUsed/>
     <w:rsid w:val="00C97F4A"/>
     <w:rPr>

</xml_diff>